<commit_message>
reworked temp and changed parameters
</commit_message>
<xml_diff>
--- a/doku/BA.docx
+++ b/doku/BA.docx
@@ -106,16 +106,7 @@
         <w:ind w:left="576"/>
       </w:pPr>
       <w:r>
-        <w:t xml:space="preserve">Grundlegende Erklärung was </w:t>
-      </w:r>
-      <w:r>
-        <w:t>eine Partikelsimulation ist</w:t>
-      </w:r>
-      <w:r>
-        <w:t xml:space="preserve"> und wie sie berechnet </w:t>
-      </w:r>
-      <w:r>
-        <w:t>wird</w:t>
+        <w:t>Grundlegende Erklärung was eine Partikelsimulation ist und wie sie berechnet wird</w:t>
       </w:r>
     </w:p>
     <w:p>
@@ -363,84 +354,18 @@
         <w:pStyle w:val="berschrift1"/>
       </w:pPr>
       <w:r>
-        <w:t xml:space="preserve">Framework, OpenGL, </w:t>
-      </w:r>
-      <w:proofErr w:type="spellStart"/>
-      <w:r>
-        <w:t>ComputeShadern</w:t>
-      </w:r>
-      <w:proofErr w:type="spellEnd"/>
-      <w:r>
-        <w:t xml:space="preserve"> usw.</w:t>
-      </w:r>
-    </w:p>
-    <w:p>
-      <w:pPr>
-        <w:pStyle w:val="berschrift2"/>
-      </w:pPr>
-      <w:r>
-        <w:t>Aufbau des Frameworks</w:t>
-      </w:r>
-    </w:p>
-    <w:p>
-      <w:pPr>
-        <w:ind w:left="576"/>
-      </w:pPr>
-      <w:r>
-        <w:t>Aufbau und Funktionsweise des Frameworks</w:t>
-      </w:r>
-      <w:r>
-        <w:br/>
-      </w:r>
-      <w:proofErr w:type="spellStart"/>
-      <w:r>
-        <w:t>ImGui</w:t>
-      </w:r>
-      <w:proofErr w:type="spellEnd"/>
-    </w:p>
-    <w:p>
-      <w:pPr>
-        <w:pStyle w:val="berschrift2"/>
-      </w:pPr>
-      <w:proofErr w:type="spellStart"/>
-      <w:r>
-        <w:t>ComputeShader</w:t>
+        <w:t>Ergebnis</w:t>
+      </w:r>
+    </w:p>
+    <w:p>
+      <w:pPr>
+        <w:ind w:left="432"/>
+      </w:pPr>
+      <w:r>
+        <w:t>Beschreiben was in der Bachelorarbeit erreicht wurde und welche Aussage getroffen werden kann</w:t>
       </w:r>
       <w:bookmarkStart w:id="0" w:name="_GoBack"/>
       <w:bookmarkEnd w:id="0"/>
-      <w:proofErr w:type="spellEnd"/>
-    </w:p>
-    <w:p>
-      <w:pPr>
-        <w:pStyle w:val="berschrift2"/>
-      </w:pPr>
-      <w:r>
-        <w:t>SSBOs</w:t>
-      </w:r>
-    </w:p>
-    <w:p>
-      <w:pPr>
-        <w:pStyle w:val="berschrift2"/>
-      </w:pPr>
-      <w:r>
-        <w:t xml:space="preserve">Beschreiben des Editors </w:t>
-      </w:r>
-    </w:p>
-    <w:p>
-      <w:pPr>
-        <w:pStyle w:val="berschrift1"/>
-      </w:pPr>
-      <w:r>
-        <w:t>Ergebnis</w:t>
-      </w:r>
-    </w:p>
-    <w:p>
-      <w:pPr>
-        <w:ind w:left="432"/>
-      </w:pPr>
-      <w:r>
-        <w:t>Beschreiben was in der Bachelorarbeit erreicht wurde und welche Aussage getroffen werden kann</w:t>
-      </w:r>
       <w:r>
         <w:br/>
       </w:r>
@@ -770,6 +695,7 @@
     <w:lsdException w:name="HTML Sample" w:semiHidden="1" w:unhideWhenUsed="1"/>
     <w:lsdException w:name="HTML Typewriter" w:semiHidden="1" w:unhideWhenUsed="1"/>
     <w:lsdException w:name="HTML Variable" w:semiHidden="1" w:unhideWhenUsed="1"/>
+    <w:lsdException w:name="Normal Table" w:semiHidden="1" w:unhideWhenUsed="1"/>
     <w:lsdException w:name="annotation subject" w:semiHidden="1" w:unhideWhenUsed="1"/>
     <w:lsdException w:name="No List" w:semiHidden="1" w:unhideWhenUsed="1"/>
     <w:lsdException w:name="Outline List 1" w:semiHidden="1" w:unhideWhenUsed="1"/>
@@ -816,8 +742,10 @@
     <w:lsdException w:name="Table Subtle 2" w:semiHidden="1" w:unhideWhenUsed="1"/>
     <w:lsdException w:name="Table Web 1" w:semiHidden="1" w:unhideWhenUsed="1"/>
     <w:lsdException w:name="Table Web 2" w:semiHidden="1" w:unhideWhenUsed="1"/>
+    <w:lsdException w:name="Table Web 3" w:semiHidden="1" w:unhideWhenUsed="1"/>
     <w:lsdException w:name="Balloon Text" w:semiHidden="1" w:unhideWhenUsed="1"/>
     <w:lsdException w:name="Table Grid" w:uiPriority="39"/>
+    <w:lsdException w:name="Table Theme" w:semiHidden="1" w:unhideWhenUsed="1"/>
     <w:lsdException w:name="Placeholder Text" w:semiHidden="1"/>
     <w:lsdException w:name="No Spacing" w:uiPriority="1" w:qFormat="1"/>
     <w:lsdException w:name="Light Shading" w:uiPriority="60"/>

</xml_diff>